<commit_message>
Addded reading params from the input file
</commit_message>
<xml_diff>
--- a/forms/unsecret_university.docx
+++ b/forms/unsecret_university.docx
@@ -5,7 +5,7 @@
     <w:p>
       <w:pPr>
         <w:ind w:firstLine="5040"/>
-        <w:jc w:val="center"/>
+        <w:jc w:val="right"/>
         <w:rPr>
           <w:sz w:val="24"/>
         </w:rPr>
@@ -20,7 +20,7 @@
     <w:p>
       <w:pPr>
         <w:ind w:left="5664"/>
-        <w:jc w:val="center"/>
+        <w:jc w:val="right"/>
         <w:rPr>
           <w:sz w:val="24"/>
         </w:rPr>
@@ -35,7 +35,7 @@
     <w:p>
       <w:pPr>
         <w:ind w:left="4956" w:firstLine="708"/>
-        <w:jc w:val="center"/>
+        <w:jc w:val="right"/>
         <w:rPr>
           <w:sz w:val="24"/>
         </w:rPr>
@@ -50,15 +50,24 @@
     <w:p>
       <w:pPr>
         <w:ind w:left="5387"/>
-        <w:rPr>
-          <w:sz w:val="24"/>
-        </w:rPr>
-      </w:pPr>
-      <w:r>
-        <w:rPr>
-          <w:sz w:val="24"/>
-        </w:rPr>
-        <w:t>Начальник Управления научных исследований</w:t>
+        <w:jc w:val="right"/>
+        <w:rPr>
+          <w:sz w:val="24"/>
+        </w:rPr>
+      </w:pPr>
+      <w:r>
+        <w:rPr>
+          <w:sz w:val="24"/>
+        </w:rPr>
+        <w:t>Начальник Управл</w:t>
+      </w:r>
+      <w:bookmarkStart w:id="0" w:name="_GoBack"/>
+      <w:bookmarkEnd w:id="0"/>
+      <w:r>
+        <w:rPr>
+          <w:sz w:val="24"/>
+        </w:rPr>
+        <w:t>ения научных исследований</w:t>
       </w:r>
     </w:p>
     <w:p>
@@ -132,162 +141,61 @@
           <w:sz w:val="24"/>
           <w:szCs w:val="24"/>
         </w:rPr>
-        <w:t xml:space="preserve"> федерального государственного автономного образовательного учреждения высшего образования «Национальный исследовательский ядерный университет «МИФИ» Министерства науки и высшего образования Российской Федерации.</w:t>
-      </w:r>
-      <w:r>
-        <w:rPr>
-          <w:sz w:val="24"/>
-        </w:rPr>
         <w:t xml:space="preserve"> </w:t>
       </w:r>
+      <w:r>
+        <w:rPr>
+          <w:sz w:val="24"/>
+          <w:szCs w:val="24"/>
+        </w:rPr>
+        <w:t xml:space="preserve">{{ </w:t>
+      </w:r>
+      <w:r>
+        <w:rPr>
+          <w:sz w:val="24"/>
+          <w:lang w:val="en-US"/>
+        </w:rPr>
+        <w:t>commission</w:t>
+      </w:r>
+      <w:r>
+        <w:rPr>
+          <w:sz w:val="24"/>
+        </w:rPr>
+        <w:t>_</w:t>
+      </w:r>
+      <w:r>
+        <w:rPr>
+          <w:sz w:val="24"/>
+          <w:lang w:val="en-US"/>
+        </w:rPr>
+        <w:t>name</w:t>
+      </w:r>
+      <w:r>
+        <w:rPr>
+          <w:sz w:val="24"/>
+          <w:szCs w:val="24"/>
+        </w:rPr>
+        <w:t xml:space="preserve"> }}</w:t>
+      </w:r>
+      <w:r>
+        <w:rPr>
+          <w:sz w:val="24"/>
+          <w:szCs w:val="24"/>
+        </w:rPr>
+        <w:t>.</w:t>
+      </w:r>
+      <w:r>
+        <w:rPr>
+          <w:sz w:val="24"/>
+        </w:rPr>
+        <w:t xml:space="preserve"> </w:t>
+      </w:r>
     </w:p>
     <w:p>
       <w:pPr>
         <w:jc w:val="both"/>
         <w:rPr>
           <w:sz w:val="24"/>
-        </w:rPr>
-      </w:pPr>
-    </w:p>
-    <w:p>
-      <w:pPr>
-        <w:numPr>
-          <w:ilvl w:val="0"/>
-          <w:numId w:val="1"/>
-        </w:numPr>
-        <w:tabs>
-          <w:tab w:val="left" w:pos="360"/>
-        </w:tabs>
-        <w:ind w:left="0" w:firstLine="0"/>
-        <w:jc w:val="both"/>
-        <w:rPr>
-          <w:sz w:val="24"/>
-          <w:szCs w:val="24"/>
-        </w:rPr>
-      </w:pPr>
-      <w:r>
-        <w:rPr>
-          <w:sz w:val="24"/>
-          <w:lang w:eastAsia="en-US"/>
-        </w:rPr>
-        <w:t xml:space="preserve">Рассмотрела </w:t>
-      </w:r>
-      <w:r>
-        <w:rPr>
-          <w:sz w:val="24"/>
-          <w:szCs w:val="24"/>
-        </w:rPr>
-        <w:t>материалы доклада</w:t>
-      </w:r>
-      <w:r>
-        <w:rPr>
-          <w:sz w:val="24"/>
-          <w:szCs w:val="24"/>
-        </w:rPr>
-        <w:t xml:space="preserve"> И.С. Сальдикова, Г.В. Тихомирова,</w:t>
-      </w:r>
-      <w:r>
-        <w:rPr>
-          <w:sz w:val="24"/>
-          <w:szCs w:val="24"/>
-        </w:rPr>
-        <w:t xml:space="preserve"> </w:t>
-      </w:r>
-      <w:r>
-        <w:rPr>
-          <w:sz w:val="24"/>
-          <w:szCs w:val="24"/>
-        </w:rPr>
-        <w:t>Е.В. Богдановой, П.А. Пугачева, С.Н. Рыжова, А.Д. Смирнова,</w:t>
-      </w:r>
-      <w:r>
-        <w:rPr>
-          <w:sz w:val="24"/>
-          <w:szCs w:val="24"/>
-        </w:rPr>
-        <w:t xml:space="preserve"> </w:t>
-      </w:r>
-      <w:r>
-        <w:rPr>
-          <w:sz w:val="24"/>
-          <w:szCs w:val="24"/>
-        </w:rPr>
-        <w:t>М.Ю. Терновых «</w:t>
-      </w:r>
-      <w:r>
-        <w:rPr>
-          <w:sz w:val="24"/>
-          <w:szCs w:val="24"/>
-        </w:rPr>
-        <w:t>{{</w:t>
-      </w:r>
-      <w:r>
-        <w:rPr>
-          <w:sz w:val="24"/>
-          <w:szCs w:val="24"/>
-          <w:lang w:val="en-US"/>
-        </w:rPr>
-        <w:t>object</w:t>
-      </w:r>
-      <w:r>
-        <w:rPr>
-          <w:sz w:val="24"/>
-          <w:szCs w:val="24"/>
-        </w:rPr>
-        <w:t>_</w:t>
-      </w:r>
-      <w:r>
-        <w:rPr>
-          <w:sz w:val="24"/>
-          <w:szCs w:val="24"/>
-          <w:lang w:val="en-US"/>
-        </w:rPr>
-        <w:t>name</w:t>
-      </w:r>
-      <w:bookmarkStart w:id="0" w:name="_GoBack"/>
-      <w:bookmarkEnd w:id="0"/>
-      <w:r>
-        <w:rPr>
-          <w:sz w:val="24"/>
-          <w:szCs w:val="24"/>
-        </w:rPr>
-        <w:t>}}</w:t>
-      </w:r>
-      <w:r>
-        <w:rPr>
-          <w:sz w:val="24"/>
-          <w:szCs w:val="24"/>
-        </w:rPr>
-        <w:t>», подготовленные</w:t>
-      </w:r>
-      <w:r>
-        <w:rPr>
-          <w:sz w:val="24"/>
-          <w:szCs w:val="24"/>
-        </w:rPr>
-        <w:t xml:space="preserve"> для представл</w:t>
-      </w:r>
-      <w:r>
-        <w:rPr>
-          <w:sz w:val="24"/>
-          <w:szCs w:val="24"/>
-        </w:rPr>
-        <w:t>ения на международную конференцию</w:t>
-      </w:r>
-      <w:r>
-        <w:rPr>
-          <w:sz w:val="24"/>
-          <w:szCs w:val="24"/>
-        </w:rPr>
-        <w:t xml:space="preserve"> молодых специалистов, ученых и аспирантов по физике ядерных реакторов «Волга-2020» и последующей публикации в сборнике трудов конференции.</w:t>
-      </w:r>
-    </w:p>
-    <w:p>
-      <w:pPr>
-        <w:jc w:val="both"/>
-        <w:rPr>
-          <w:sz w:val="24"/>
-          <w:szCs w:val="24"/>
         </w:rPr>
       </w:pPr>
     </w:p>
@@ -310,32 +218,189 @@
       <w:r>
         <w:rPr>
           <w:sz w:val="24"/>
-          <w:szCs w:val="24"/>
-        </w:rPr>
-        <w:t xml:space="preserve">Подтверждает, что в </w:t>
-      </w:r>
-      <w:r>
-        <w:rPr>
-          <w:sz w:val="24"/>
-          <w:szCs w:val="24"/>
           <w:lang w:eastAsia="en-US"/>
         </w:rPr>
-        <w:t>материалах</w:t>
-      </w:r>
-      <w:r>
-        <w:rPr>
-          <w:sz w:val="24"/>
-          <w:szCs w:val="24"/>
+        <w:t xml:space="preserve">Рассмотрела </w:t>
+      </w:r>
+      <w:r>
+        <w:rPr>
+          <w:sz w:val="24"/>
           <w:lang w:eastAsia="en-US"/>
         </w:rPr>
-        <w:t xml:space="preserve"> не</w:t>
-      </w:r>
-      <w:r>
-        <w:rPr>
-          <w:sz w:val="24"/>
-          <w:szCs w:val="24"/>
-        </w:rPr>
-        <w:t xml:space="preserve"> содержатся  сведения, запрещенные к экспорту, предусмотренные Списками товаров, в отношении которых осуществляется экспортный контроль, утвержденными Указами Президента Российской Федерации от 14.02.96 № 202 (в ред. от 14.11.2017 г. № 546); от 14 января 2003 г. № 36 (в ред. от 14.11.2017 г. № 546); от 17 декабря 2011 г. № 1661 (в ред. от 13.12.2018 N 714), от 8 августа 2001 г. № 1005 (в ред. от 26.12.2016 № 710); от 28 августа 2001 г. № 1082 (в ред. от 14.11.2017 № 545); от 20 августа 2007 г. № 1083 (в ред. от 14.11.2017 № 544).</w:t>
+        <w:t>{{</w:t>
+      </w:r>
+      <w:r>
+        <w:rPr>
+          <w:sz w:val="24"/>
+          <w:lang w:eastAsia="en-US"/>
+        </w:rPr>
+        <w:t xml:space="preserve"> </w:t>
+      </w:r>
+      <w:r>
+        <w:rPr>
+          <w:sz w:val="24"/>
+          <w:lang w:val="en-US" w:eastAsia="en-US"/>
+        </w:rPr>
+        <w:t>material</w:t>
+      </w:r>
+      <w:r>
+        <w:rPr>
+          <w:sz w:val="24"/>
+          <w:lang w:eastAsia="en-US"/>
+        </w:rPr>
+        <w:t>_</w:t>
+      </w:r>
+      <w:r>
+        <w:rPr>
+          <w:sz w:val="24"/>
+          <w:lang w:val="en-US" w:eastAsia="en-US"/>
+        </w:rPr>
+        <w:t>name</w:t>
+      </w:r>
+      <w:r>
+        <w:rPr>
+          <w:sz w:val="24"/>
+          <w:lang w:eastAsia="en-US"/>
+        </w:rPr>
+        <w:t>_</w:t>
+      </w:r>
+      <w:r>
+        <w:rPr>
+          <w:sz w:val="24"/>
+          <w:lang w:val="en-US" w:eastAsia="en-US"/>
+        </w:rPr>
+        <w:t>im</w:t>
+      </w:r>
+      <w:r>
+        <w:rPr>
+          <w:sz w:val="24"/>
+          <w:lang w:eastAsia="en-US"/>
+        </w:rPr>
+        <w:t xml:space="preserve"> }} </w:t>
+      </w:r>
+      <w:r>
+        <w:rPr>
+          <w:rFonts w:hint="cs"/>
+          <w:szCs w:val="24"/>
+          <w:cs/>
+        </w:rPr>
+        <w:t xml:space="preserve">{{ authors_rod }} </w:t>
+      </w:r>
+      <w:r>
+        <w:rPr>
+          <w:sz w:val="24"/>
+          <w:szCs w:val="24"/>
+        </w:rPr>
+        <w:t>«</w:t>
+      </w:r>
+      <w:r>
+        <w:rPr>
+          <w:sz w:val="24"/>
+          <w:szCs w:val="24"/>
+        </w:rPr>
+        <w:t>{{</w:t>
+      </w:r>
+      <w:r>
+        <w:rPr>
+          <w:sz w:val="24"/>
+          <w:szCs w:val="24"/>
+          <w:lang w:val="en-US"/>
+        </w:rPr>
+        <w:t>object</w:t>
+      </w:r>
+      <w:r>
+        <w:rPr>
+          <w:sz w:val="24"/>
+          <w:szCs w:val="24"/>
+        </w:rPr>
+        <w:t>_</w:t>
+      </w:r>
+      <w:r>
+        <w:rPr>
+          <w:sz w:val="24"/>
+          <w:szCs w:val="24"/>
+          <w:lang w:val="en-US"/>
+        </w:rPr>
+        <w:t>name</w:t>
+      </w:r>
+      <w:r>
+        <w:rPr>
+          <w:sz w:val="24"/>
+          <w:szCs w:val="24"/>
+        </w:rPr>
+        <w:t>}}</w:t>
+      </w:r>
+      <w:r>
+        <w:rPr>
+          <w:sz w:val="24"/>
+          <w:szCs w:val="24"/>
+        </w:rPr>
+        <w:t xml:space="preserve">», </w:t>
+      </w:r>
+      <w:r>
+        <w:rPr>
+          <w:sz w:val="24"/>
+          <w:szCs w:val="24"/>
+        </w:rPr>
+        <w:t>{{ prepared_im }}</w:t>
+      </w:r>
+      <w:r>
+        <w:rPr>
+          <w:sz w:val="24"/>
+          <w:szCs w:val="24"/>
+        </w:rPr>
+        <w:t xml:space="preserve"> для представл</w:t>
+      </w:r>
+      <w:r>
+        <w:rPr>
+          <w:sz w:val="24"/>
+          <w:szCs w:val="24"/>
+        </w:rPr>
+        <w:t xml:space="preserve">ения </w:t>
+      </w:r>
+      <w:r>
+        <w:rPr>
+          <w:sz w:val="24"/>
+          <w:szCs w:val="24"/>
+        </w:rPr>
+        <w:t xml:space="preserve">{{ </w:t>
+      </w:r>
+      <w:r>
+        <w:rPr>
+          <w:sz w:val="24"/>
+          <w:szCs w:val="24"/>
+          <w:lang w:val="en-US"/>
+        </w:rPr>
+        <w:t>to</w:t>
+      </w:r>
+      <w:r>
+        <w:rPr>
+          <w:sz w:val="24"/>
+          <w:szCs w:val="24"/>
+        </w:rPr>
+        <w:t>_</w:t>
+      </w:r>
+      <w:r>
+        <w:rPr>
+          <w:sz w:val="24"/>
+          <w:szCs w:val="24"/>
+          <w:lang w:val="en-US"/>
+        </w:rPr>
+        <w:t>where</w:t>
+      </w:r>
+      <w:r>
+        <w:rPr>
+          <w:sz w:val="24"/>
+          <w:szCs w:val="24"/>
+        </w:rPr>
+        <w:t xml:space="preserve"> }}</w:t>
+      </w:r>
+      <w:r>
+        <w:rPr>
+          <w:sz w:val="24"/>
+          <w:szCs w:val="24"/>
+        </w:rPr>
+        <w:t>.</w:t>
       </w:r>
     </w:p>
     <w:p>
@@ -366,8 +431,133 @@
       <w:r>
         <w:rPr>
           <w:sz w:val="24"/>
-        </w:rPr>
-        <w:t>Подтверждает, что опубликование материала не может привести к передаче технологий двойного назначения.</w:t>
+          <w:szCs w:val="24"/>
+        </w:rPr>
+        <w:t xml:space="preserve">Подтверждает, что в </w:t>
+      </w:r>
+      <w:r>
+        <w:rPr>
+          <w:sz w:val="24"/>
+          <w:szCs w:val="24"/>
+          <w:lang w:eastAsia="en-US"/>
+        </w:rPr>
+        <w:t>материалах</w:t>
+      </w:r>
+      <w:r>
+        <w:rPr>
+          <w:sz w:val="24"/>
+          <w:szCs w:val="24"/>
+          <w:lang w:eastAsia="en-US"/>
+        </w:rPr>
+        <w:t xml:space="preserve"> не</w:t>
+      </w:r>
+      <w:r>
+        <w:rPr>
+          <w:sz w:val="24"/>
+          <w:szCs w:val="24"/>
+        </w:rPr>
+        <w:t xml:space="preserve"> содержатся  сведения, запрещенные к экспорту, предусмотренные Списками товаров, в отношении которых осуществляется экспортный контроль, утвержденными Указами Президента Российской Федерации от 14.02.96 № 202 (в ред. от 14.11.2017 г. № 546); от 14 января 2003 г. № 36 (в ред. от 14.11.2017 г. № 546); от 17 декабря 2011 г. № 1661 (в ред. от 13.12.2018 N 714), от 8 августа 2001 г. № 1005 (в ред. от 26.12.2016 № 710); от 28 августа 2001 г. № 1082 (в ред. от 14.11.2017 № 545); от 20 августа 2007 г. № 1083 (в ред. от 14.11.2017 № 544).</w:t>
+      </w:r>
+    </w:p>
+    <w:p>
+      <w:pPr>
+        <w:jc w:val="both"/>
+        <w:rPr>
+          <w:sz w:val="24"/>
+          <w:szCs w:val="24"/>
+        </w:rPr>
+      </w:pPr>
+    </w:p>
+    <w:p>
+      <w:pPr>
+        <w:numPr>
+          <w:ilvl w:val="0"/>
+          <w:numId w:val="1"/>
+        </w:numPr>
+        <w:tabs>
+          <w:tab w:val="clear" w:pos="720"/>
+        </w:tabs>
+        <w:ind w:left="0" w:firstLine="0"/>
+        <w:jc w:val="both"/>
+        <w:rPr>
+          <w:sz w:val="24"/>
+          <w:szCs w:val="24"/>
+        </w:rPr>
+      </w:pPr>
+      <w:r>
+        <w:rPr>
+          <w:sz w:val="24"/>
+        </w:rPr>
+        <w:t xml:space="preserve">Подтверждает, что опубликование </w:t>
+      </w:r>
+      <w:r>
+        <w:rPr>
+          <w:sz w:val="24"/>
+          <w:lang w:eastAsia="en-US"/>
+        </w:rPr>
+        <w:t>{{</w:t>
+      </w:r>
+      <w:r>
+        <w:rPr>
+          <w:sz w:val="24"/>
+          <w:lang w:eastAsia="en-US"/>
+        </w:rPr>
+        <w:t xml:space="preserve"> </w:t>
+      </w:r>
+      <w:r>
+        <w:rPr>
+          <w:sz w:val="24"/>
+          <w:lang w:val="en-US" w:eastAsia="en-US"/>
+        </w:rPr>
+        <w:t>material</w:t>
+      </w:r>
+      <w:r>
+        <w:rPr>
+          <w:sz w:val="24"/>
+          <w:lang w:eastAsia="en-US"/>
+        </w:rPr>
+        <w:t>_</w:t>
+      </w:r>
+      <w:r>
+        <w:rPr>
+          <w:sz w:val="24"/>
+          <w:lang w:val="en-US" w:eastAsia="en-US"/>
+        </w:rPr>
+        <w:t>name</w:t>
+      </w:r>
+      <w:r>
+        <w:rPr>
+          <w:sz w:val="24"/>
+          <w:lang w:eastAsia="en-US"/>
+        </w:rPr>
+        <w:t>_</w:t>
+      </w:r>
+      <w:r>
+        <w:rPr>
+          <w:sz w:val="24"/>
+          <w:lang w:val="en-US" w:eastAsia="en-US"/>
+        </w:rPr>
+        <w:t>rod</w:t>
+      </w:r>
+      <w:r>
+        <w:rPr>
+          <w:sz w:val="24"/>
+          <w:lang w:eastAsia="en-US"/>
+        </w:rPr>
+        <w:t xml:space="preserve"> }}</w:t>
+      </w:r>
+      <w:r>
+        <w:rPr>
+          <w:sz w:val="24"/>
+          <w:lang w:eastAsia="en-US"/>
+        </w:rPr>
+        <w:t xml:space="preserve"> </w:t>
+      </w:r>
+      <w:r>
+        <w:rPr>
+          <w:sz w:val="24"/>
+        </w:rPr>
+        <w:t>не может привести к передаче технологий двойного назначения.</w:t>
       </w:r>
     </w:p>
     <w:p>
@@ -391,14 +581,52 @@
         <w:rPr>
           <w:sz w:val="24"/>
         </w:rPr>
-        <w:t xml:space="preserve">ЗАКЛЮЧЕНИЕ: Комиссия  по экспортному контролю федерального государственного автономного образовательного учреждения высшего образования «Национальный исследовательский ядерный университет «МИФИ» </w:t>
-      </w:r>
-      <w:r>
-        <w:rPr>
-          <w:sz w:val="24"/>
-          <w:szCs w:val="24"/>
-        </w:rPr>
-        <w:t xml:space="preserve">Министерства науки и высшего образования Российской Федерации, </w:t>
+        <w:t xml:space="preserve">ЗАКЛЮЧЕНИЕ: Комиссия </w:t>
+      </w:r>
+      <w:r>
+        <w:rPr>
+          <w:sz w:val="24"/>
+        </w:rPr>
+        <w:t xml:space="preserve">по экспортному контролю </w:t>
+      </w:r>
+      <w:r>
+        <w:rPr>
+          <w:sz w:val="24"/>
+        </w:rPr>
+        <w:t xml:space="preserve">{{ </w:t>
+      </w:r>
+      <w:r>
+        <w:rPr>
+          <w:sz w:val="24"/>
+          <w:lang w:val="en-US"/>
+        </w:rPr>
+        <w:t>commission</w:t>
+      </w:r>
+      <w:r>
+        <w:rPr>
+          <w:sz w:val="24"/>
+        </w:rPr>
+        <w:t>_</w:t>
+      </w:r>
+      <w:r>
+        <w:rPr>
+          <w:sz w:val="24"/>
+          <w:lang w:val="en-US"/>
+        </w:rPr>
+        <w:t>name</w:t>
+      </w:r>
+      <w:r>
+        <w:rPr>
+          <w:sz w:val="24"/>
+        </w:rPr>
+        <w:t xml:space="preserve"> }}</w:t>
+      </w:r>
+      <w:r>
+        <w:rPr>
+          <w:sz w:val="24"/>
+          <w:szCs w:val="24"/>
+        </w:rPr>
+        <w:t xml:space="preserve">, </w:t>
       </w:r>
       <w:r>
         <w:rPr>
@@ -409,44 +637,130 @@
       <w:r>
         <w:rPr>
           <w:sz w:val="24"/>
-          <w:szCs w:val="24"/>
-        </w:rPr>
-        <w:t xml:space="preserve">материалов доклада </w:t>
-      </w:r>
-      <w:r>
-        <w:rPr>
-          <w:sz w:val="24"/>
-          <w:szCs w:val="24"/>
-        </w:rPr>
-        <w:t>И.С. Сальдикова, Г.В. Тихомирова,</w:t>
-      </w:r>
-      <w:r>
-        <w:rPr>
-          <w:sz w:val="24"/>
-          <w:szCs w:val="24"/>
+          <w:lang w:eastAsia="en-US"/>
+        </w:rPr>
+        <w:t>{{</w:t>
+      </w:r>
+      <w:r>
+        <w:rPr>
+          <w:sz w:val="24"/>
+          <w:lang w:eastAsia="en-US"/>
         </w:rPr>
         <w:t xml:space="preserve"> </w:t>
       </w:r>
       <w:r>
         <w:rPr>
           <w:sz w:val="24"/>
-          <w:szCs w:val="24"/>
-        </w:rPr>
-        <w:t>Е.В. Богдановой, П.А. Пугачева, С.Н. Рыжова, А.Д. Смирнова,</w:t>
-      </w:r>
-      <w:r>
-        <w:rPr>
-          <w:sz w:val="24"/>
-          <w:szCs w:val="24"/>
+          <w:lang w:val="en-US" w:eastAsia="en-US"/>
+        </w:rPr>
+        <w:t>material</w:t>
+      </w:r>
+      <w:r>
+        <w:rPr>
+          <w:sz w:val="24"/>
+          <w:lang w:eastAsia="en-US"/>
+        </w:rPr>
+        <w:t>_</w:t>
+      </w:r>
+      <w:r>
+        <w:rPr>
+          <w:sz w:val="24"/>
+          <w:lang w:val="en-US" w:eastAsia="en-US"/>
+        </w:rPr>
+        <w:t>name</w:t>
+      </w:r>
+      <w:r>
+        <w:rPr>
+          <w:sz w:val="24"/>
+          <w:lang w:eastAsia="en-US"/>
+        </w:rPr>
+        <w:t>_</w:t>
+      </w:r>
+      <w:r>
+        <w:rPr>
+          <w:sz w:val="24"/>
+          <w:lang w:val="en-US" w:eastAsia="en-US"/>
+        </w:rPr>
+        <w:t>im</w:t>
+      </w:r>
+      <w:r>
+        <w:rPr>
+          <w:sz w:val="24"/>
+          <w:lang w:eastAsia="en-US"/>
         </w:rPr>
         <w:t xml:space="preserve"> </w:t>
       </w:r>
       <w:r>
         <w:rPr>
           <w:sz w:val="24"/>
-          <w:szCs w:val="24"/>
-        </w:rPr>
-        <w:t xml:space="preserve">М.Ю. Терновых,  «Программный код </w:t>
+          <w:lang w:eastAsia="en-US"/>
+        </w:rPr>
+        <w:t>}}</w:t>
+      </w:r>
+      <w:r>
+        <w:rPr>
+          <w:sz w:val="24"/>
+          <w:szCs w:val="24"/>
+        </w:rPr>
+        <w:t xml:space="preserve"> </w:t>
+      </w:r>
+      <w:r>
+        <w:rPr>
+          <w:rFonts w:hint="cs"/>
+          <w:szCs w:val="24"/>
+          <w:cs/>
+        </w:rPr>
+        <w:t>{{ authors_rod }}</w:t>
+      </w:r>
+      <w:r>
+        <w:rPr>
+          <w:sz w:val="24"/>
+          <w:szCs w:val="24"/>
+        </w:rPr>
+        <w:t xml:space="preserve"> «</w:t>
+      </w:r>
+      <w:r>
+        <w:rPr>
+          <w:rFonts w:hint="cs"/>
+          <w:szCs w:val="24"/>
+          <w:cs/>
+        </w:rPr>
+        <w:t>{{ object_name }}</w:t>
+      </w:r>
+      <w:r>
+        <w:rPr>
+          <w:sz w:val="24"/>
+          <w:szCs w:val="24"/>
+        </w:rPr>
+        <w:t xml:space="preserve">», </w:t>
+      </w:r>
+      <w:r>
+        <w:rPr>
+          <w:sz w:val="24"/>
+          <w:szCs w:val="24"/>
+        </w:rPr>
+        <w:t>{{ prepared_rod }}</w:t>
+      </w:r>
+      <w:r>
+        <w:rPr>
+          <w:sz w:val="24"/>
+          <w:szCs w:val="24"/>
+        </w:rPr>
+        <w:t xml:space="preserve"> дл</w:t>
+      </w:r>
+      <w:r>
+        <w:rPr>
+          <w:sz w:val="24"/>
+          <w:szCs w:val="24"/>
+        </w:rPr>
+        <w:t xml:space="preserve">я представления </w:t>
+      </w:r>
+      <w:r>
+        <w:rPr>
+          <w:sz w:val="24"/>
+          <w:szCs w:val="24"/>
+        </w:rPr>
+        <w:t xml:space="preserve">{{ </w:t>
       </w:r>
       <w:r>
         <w:rPr>
@@ -454,49 +768,29 @@
           <w:szCs w:val="24"/>
           <w:lang w:val="en-US"/>
         </w:rPr>
-        <w:t>CORIUMSITY</w:t>
-      </w:r>
-      <w:r>
-        <w:rPr>
-          <w:sz w:val="24"/>
-          <w:szCs w:val="24"/>
-        </w:rPr>
-        <w:t xml:space="preserve"> для анализа радиационных характеристик расплава активной зоны и корпуса ядерного реактора», подготовленн</w:t>
-      </w:r>
-      <w:r>
-        <w:rPr>
-          <w:sz w:val="24"/>
-          <w:szCs w:val="24"/>
-        </w:rPr>
-        <w:t>ых</w:t>
-      </w:r>
-      <w:r>
-        <w:rPr>
-          <w:sz w:val="24"/>
-          <w:szCs w:val="24"/>
-        </w:rPr>
-        <w:t xml:space="preserve"> дл</w:t>
-      </w:r>
-      <w:r>
-        <w:rPr>
-          <w:sz w:val="24"/>
-          <w:szCs w:val="24"/>
-        </w:rPr>
-        <w:t>я представления на международную</w:t>
-      </w:r>
-      <w:r>
-        <w:rPr>
-          <w:sz w:val="24"/>
-          <w:szCs w:val="24"/>
-        </w:rPr>
-        <w:t xml:space="preserve"> конференцию</w:t>
-      </w:r>
-      <w:r>
-        <w:rPr>
-          <w:sz w:val="24"/>
-          <w:szCs w:val="24"/>
-        </w:rPr>
-        <w:t xml:space="preserve"> молодых специалистов, ученых и аспирантов по физике ядерных реакторов «Волга-2020» и последующей публикации в сборнике трудов конференции</w:t>
+        <w:t>to</w:t>
+      </w:r>
+      <w:r>
+        <w:rPr>
+          <w:sz w:val="24"/>
+          <w:szCs w:val="24"/>
+        </w:rPr>
+        <w:t>_</w:t>
+      </w:r>
+      <w:r>
+        <w:rPr>
+          <w:sz w:val="24"/>
+          <w:szCs w:val="24"/>
+          <w:lang w:val="en-US"/>
+        </w:rPr>
+        <w:t>where</w:t>
+      </w:r>
+      <w:r>
+        <w:rPr>
+          <w:sz w:val="24"/>
+          <w:szCs w:val="24"/>
+        </w:rPr>
+        <w:t xml:space="preserve"> }}</w:t>
       </w:r>
       <w:r>
         <w:rPr>
@@ -507,18 +801,21 @@
       <w:r>
         <w:rPr>
           <w:sz w:val="24"/>
-          <w:szCs w:val="24"/>
-          <w:lang w:eastAsia="en-US"/>
-        </w:rPr>
-        <w:t>н</w:t>
-      </w:r>
-      <w:r>
-        <w:rPr>
-          <w:sz w:val="24"/>
-          <w:szCs w:val="24"/>
-          <w:lang w:eastAsia="en-US"/>
-        </w:rPr>
-        <w:t>их</w:t>
+        </w:rPr>
+        <w:t xml:space="preserve">{{ </w:t>
+      </w:r>
+      <w:r>
+        <w:rPr>
+          <w:sz w:val="24"/>
+          <w:lang w:val="en-US"/>
+        </w:rPr>
+        <w:t>nih</w:t>
+      </w:r>
+      <w:r>
+        <w:rPr>
+          <w:sz w:val="24"/>
+        </w:rPr>
+        <w:t xml:space="preserve"> }}</w:t>
       </w:r>
       <w:r>
         <w:rPr>
@@ -826,7 +1123,20 @@
           <w:sz w:val="24"/>
         </w:rPr>
         <w:tab/>
-        <w:t>_________________________/ И.А.Польская/</w:t>
+        <w:t>_________________________/ И.А.Польская</w:t>
+      </w:r>
+      <w:r>
+        <w:rPr>
+          <w:sz w:val="24"/>
+          <w:lang w:val="en-US"/>
+        </w:rPr>
+        <w:t xml:space="preserve"> </w:t>
+      </w:r>
+      <w:r>
+        <w:rPr>
+          <w:sz w:val="24"/>
+        </w:rPr>
+        <w:t>/</w:t>
       </w:r>
     </w:p>
     <w:p>
@@ -953,7 +1263,6 @@
     <w:r>
       <w:rPr>
         <w:rStyle w:val="a3"/>
-        <w:lang w:val="ru-RU" w:eastAsia="ru-RU"/>
       </w:rPr>
       <w:t>2</w:t>
     </w:r>
@@ -1148,12 +1457,55 @@
     <w:lsdException w:name="Emphasis" w:qFormat="1"/>
     <w:lsdException w:name="HTML Top of Form" w:semiHidden="1" w:uiPriority="99" w:unhideWhenUsed="1"/>
     <w:lsdException w:name="HTML Bottom of Form" w:semiHidden="1" w:uiPriority="99" w:unhideWhenUsed="1"/>
-    <w:lsdException w:name="Normal Table" w:semiHidden="1"/>
+    <w:lsdException w:name="Normal Table" w:semiHidden="1" w:unhideWhenUsed="1"/>
     <w:lsdException w:name="No List" w:semiHidden="1" w:uiPriority="99" w:unhideWhenUsed="1"/>
     <w:lsdException w:name="Outline List 1" w:semiHidden="1" w:uiPriority="99" w:unhideWhenUsed="1"/>
     <w:lsdException w:name="Outline List 2" w:semiHidden="1" w:uiPriority="99" w:unhideWhenUsed="1"/>
     <w:lsdException w:name="Outline List 3" w:semiHidden="1" w:uiPriority="99" w:unhideWhenUsed="1"/>
+    <w:lsdException w:name="Table Simple 1" w:semiHidden="1" w:unhideWhenUsed="1"/>
+    <w:lsdException w:name="Table Simple 2" w:semiHidden="1" w:unhideWhenUsed="1"/>
+    <w:lsdException w:name="Table Simple 3" w:semiHidden="1" w:unhideWhenUsed="1"/>
+    <w:lsdException w:name="Table Classic 1" w:semiHidden="1" w:unhideWhenUsed="1"/>
+    <w:lsdException w:name="Table Classic 2" w:semiHidden="1" w:unhideWhenUsed="1"/>
+    <w:lsdException w:name="Table Classic 3" w:semiHidden="1" w:unhideWhenUsed="1"/>
+    <w:lsdException w:name="Table Classic 4" w:semiHidden="1" w:unhideWhenUsed="1"/>
+    <w:lsdException w:name="Table Colorful 1" w:semiHidden="1" w:unhideWhenUsed="1"/>
+    <w:lsdException w:name="Table Colorful 2" w:semiHidden="1" w:unhideWhenUsed="1"/>
+    <w:lsdException w:name="Table Colorful 3" w:semiHidden="1" w:unhideWhenUsed="1"/>
+    <w:lsdException w:name="Table Columns 1" w:semiHidden="1" w:unhideWhenUsed="1"/>
+    <w:lsdException w:name="Table Columns 2" w:semiHidden="1" w:unhideWhenUsed="1"/>
+    <w:lsdException w:name="Table Columns 3" w:semiHidden="1" w:unhideWhenUsed="1"/>
+    <w:lsdException w:name="Table Columns 4" w:semiHidden="1" w:unhideWhenUsed="1"/>
+    <w:lsdException w:name="Table Columns 5" w:semiHidden="1" w:unhideWhenUsed="1"/>
+    <w:lsdException w:name="Table Grid 1" w:semiHidden="1" w:unhideWhenUsed="1"/>
+    <w:lsdException w:name="Table Grid 2" w:semiHidden="1" w:unhideWhenUsed="1"/>
+    <w:lsdException w:name="Table Grid 3" w:semiHidden="1" w:unhideWhenUsed="1"/>
+    <w:lsdException w:name="Table Grid 4" w:semiHidden="1" w:unhideWhenUsed="1"/>
+    <w:lsdException w:name="Table Grid 5" w:semiHidden="1" w:unhideWhenUsed="1"/>
+    <w:lsdException w:name="Table Grid 6" w:semiHidden="1" w:unhideWhenUsed="1"/>
+    <w:lsdException w:name="Table Grid 7" w:semiHidden="1" w:unhideWhenUsed="1"/>
+    <w:lsdException w:name="Table Grid 8" w:semiHidden="1" w:unhideWhenUsed="1"/>
+    <w:lsdException w:name="Table List 1" w:semiHidden="1" w:unhideWhenUsed="1"/>
+    <w:lsdException w:name="Table List 2" w:semiHidden="1" w:unhideWhenUsed="1"/>
+    <w:lsdException w:name="Table List 3" w:semiHidden="1" w:unhideWhenUsed="1"/>
+    <w:lsdException w:name="Table List 4" w:semiHidden="1" w:unhideWhenUsed="1"/>
+    <w:lsdException w:name="Table List 5" w:semiHidden="1" w:unhideWhenUsed="1"/>
+    <w:lsdException w:name="Table List 6" w:semiHidden="1" w:unhideWhenUsed="1"/>
+    <w:lsdException w:name="Table List 7" w:semiHidden="1" w:unhideWhenUsed="1"/>
+    <w:lsdException w:name="Table List 8" w:semiHidden="1" w:unhideWhenUsed="1"/>
+    <w:lsdException w:name="Table 3D effects 1" w:semiHidden="1" w:unhideWhenUsed="1"/>
+    <w:lsdException w:name="Table 3D effects 2" w:semiHidden="1" w:unhideWhenUsed="1"/>
+    <w:lsdException w:name="Table 3D effects 3" w:semiHidden="1" w:unhideWhenUsed="1"/>
+    <w:lsdException w:name="Table Contemporary" w:semiHidden="1" w:unhideWhenUsed="1"/>
+    <w:lsdException w:name="Table Elegant" w:semiHidden="1" w:unhideWhenUsed="1"/>
+    <w:lsdException w:name="Table Professional" w:semiHidden="1" w:unhideWhenUsed="1"/>
+    <w:lsdException w:name="Table Subtle 1" w:semiHidden="1" w:unhideWhenUsed="1"/>
+    <w:lsdException w:name="Table Subtle 2" w:semiHidden="1" w:unhideWhenUsed="1"/>
+    <w:lsdException w:name="Table Web 1" w:semiHidden="1" w:unhideWhenUsed="1"/>
+    <w:lsdException w:name="Table Web 2" w:semiHidden="1" w:unhideWhenUsed="1"/>
+    <w:lsdException w:name="Table Web 3" w:semiHidden="1" w:unhideWhenUsed="1"/>
     <w:lsdException w:name="Balloon Text" w:semiHidden="1"/>
+    <w:lsdException w:name="Table Theme" w:semiHidden="1" w:unhideWhenUsed="1"/>
     <w:lsdException w:name="Placeholder Text" w:semiHidden="1" w:uiPriority="99" w:unhideWhenUsed="1"/>
     <w:lsdException w:name="No Spacing" w:uiPriority="99" w:qFormat="1"/>
     <w:lsdException w:name="Light Shading" w:uiPriority="99"/>
@@ -1380,12 +1732,17 @@
   </w:style>
   <w:style w:type="character" w:default="1" w:styleId="a0">
     <w:name w:val="Default Paragraph Font"/>
+    <w:uiPriority w:val="1"/>
     <w:semiHidden/>
+    <w:unhideWhenUsed/>
   </w:style>
   <w:style w:type="table" w:default="1" w:styleId="a1">
     <w:name w:val="Normal Table"/>
+    <w:uiPriority w:val="99"/>
     <w:semiHidden/>
+    <w:unhideWhenUsed/>
     <w:tblPr>
+      <w:tblInd w:w="0" w:type="dxa"/>
       <w:tblCellMar>
         <w:top w:w="0" w:type="dxa"/>
         <w:left w:w="108" w:type="dxa"/>

</xml_diff>